<commit_message>
poprawa opisow wykresow, bledu z interpretacja c3 i pa_rate, sprawozdania c9-c11
</commit_message>
<xml_diff>
--- a/cw9/doc/Sprawozdanie.docx
+++ b/cw9/doc/Sprawozdanie.docx
@@ -1,6 +1,6 @@
 
 <file path=word/document.xml><?xml version="1.0" encoding="utf-8"?>
-<w:document xmlns:wpc="http://schemas.microsoft.com/office/word/2010/wordprocessingCanvas" xmlns:cx="http://schemas.microsoft.com/office/drawing/2014/chartex" xmlns:cx1="http://schemas.microsoft.com/office/drawing/2015/9/8/chartex" xmlns:cx2="http://schemas.microsoft.com/office/drawing/2015/10/21/chartex" xmlns:cx3="http://schemas.microsoft.com/office/drawing/2016/5/9/chartex" xmlns:cx4="http://schemas.microsoft.com/office/drawing/2016/5/10/chartex" xmlns:cx5="http://schemas.microsoft.com/office/drawing/2016/5/11/chartex" xmlns:cx6="http://schemas.microsoft.com/office/drawing/2016/5/12/chartex" xmlns:cx7="http://schemas.microsoft.com/office/drawing/2016/5/13/chartex" xmlns:cx8="http://schemas.microsoft.com/office/drawing/2016/5/14/chartex" xmlns:mc="http://schemas.openxmlformats.org/markup-compatibility/2006" xmlns:aink="http://schemas.microsoft.com/office/drawing/2016/ink" xmlns:am3d="http://schemas.microsoft.com/office/drawing/2017/model3d" xmlns:o="urn:schemas-microsoft-com:office:office" xmlns:oel="http://schemas.microsoft.com/office/2019/extlst" xmlns:r="http://schemas.openxmlformats.org/officeDocument/2006/relationships" xmlns:m="http://schemas.openxmlformats.org/officeDocument/2006/math" xmlns:v="urn:schemas-microsoft-com:vml" xmlns:wp14="http://schemas.microsoft.com/office/word/2010/wordprocessingDrawing" xmlns:wp="http://schemas.openxmlformats.org/drawingml/2006/wordprocessingDrawing" xmlns:w10="urn:schemas-microsoft-com:office:word" xmlns:w="http://schemas.openxmlformats.org/wordprocessingml/2006/main" xmlns:w14="http://schemas.microsoft.com/office/word/2010/wordml" xmlns:w15="http://schemas.microsoft.com/office/word/2012/wordml" xmlns:w16cex="http://schemas.microsoft.com/office/word/2018/wordml/cex" xmlns:w16cid="http://schemas.microsoft.com/office/word/2016/wordml/cid" xmlns:w16="http://schemas.microsoft.com/office/word/2018/wordml" xmlns:w16du="http://schemas.microsoft.com/office/word/2023/wordml/word16du" xmlns:w16sdtdh="http://schemas.microsoft.com/office/word/2020/wordml/sdtdatahash" xmlns:w16se="http://schemas.microsoft.com/office/word/2015/wordml/symex" xmlns:wpg="http://schemas.microsoft.com/office/word/2010/wordprocessingGroup" xmlns:wpi="http://schemas.microsoft.com/office/word/2010/wordprocessingInk" xmlns:wne="http://schemas.microsoft.com/office/word/2006/wordml" xmlns:wps="http://schemas.microsoft.com/office/word/2010/wordprocessingShape" mc:Ignorable="w14 w15 w16se w16cid w16 w16cex w16sdtdh w16du wp14">
+<w:document xmlns:wpc="http://schemas.microsoft.com/office/word/2010/wordprocessingCanvas" xmlns:cx="http://schemas.microsoft.com/office/drawing/2014/chartex" xmlns:cx1="http://schemas.microsoft.com/office/drawing/2015/9/8/chartex" xmlns:cx2="http://schemas.microsoft.com/office/drawing/2015/10/21/chartex" xmlns:cx3="http://schemas.microsoft.com/office/drawing/2016/5/9/chartex" xmlns:cx4="http://schemas.microsoft.com/office/drawing/2016/5/10/chartex" xmlns:cx5="http://schemas.microsoft.com/office/drawing/2016/5/11/chartex" xmlns:cx6="http://schemas.microsoft.com/office/drawing/2016/5/12/chartex" xmlns:cx7="http://schemas.microsoft.com/office/drawing/2016/5/13/chartex" xmlns:cx8="http://schemas.microsoft.com/office/drawing/2016/5/14/chartex" xmlns:mc="http://schemas.openxmlformats.org/markup-compatibility/2006" xmlns:aink="http://schemas.microsoft.com/office/drawing/2016/ink" xmlns:am3d="http://schemas.microsoft.com/office/drawing/2017/model3d" xmlns:o="urn:schemas-microsoft-com:office:office" xmlns:oel="http://schemas.microsoft.com/office/2019/extlst" xmlns:r="http://schemas.openxmlformats.org/officeDocument/2006/relationships" xmlns:m="http://schemas.openxmlformats.org/officeDocument/2006/math" xmlns:v="urn:schemas-microsoft-com:vml" xmlns:wp14="http://schemas.microsoft.com/office/word/2010/wordprocessingDrawing" xmlns:wp="http://schemas.openxmlformats.org/drawingml/2006/wordprocessingDrawing" xmlns:w10="urn:schemas-microsoft-com:office:word" xmlns:w="http://schemas.openxmlformats.org/wordprocessingml/2006/main" xmlns:w14="http://schemas.microsoft.com/office/word/2010/wordml" xmlns:w15="http://schemas.microsoft.com/office/word/2012/wordml" xmlns:w16cex="http://schemas.microsoft.com/office/word/2018/wordml/cex" xmlns:w16cid="http://schemas.microsoft.com/office/word/2016/wordml/cid" xmlns:w16="http://schemas.microsoft.com/office/word/2018/wordml" xmlns:w16du="http://schemas.microsoft.com/office/word/2023/wordml/word16du" xmlns:w16sdtdh="http://schemas.microsoft.com/office/word/2020/wordml/sdtdatahash" xmlns:w16sdtfl="http://schemas.microsoft.com/office/word/2024/wordml/sdtformatlock" xmlns:w16se="http://schemas.microsoft.com/office/word/2015/wordml/symex" xmlns:wpg="http://schemas.microsoft.com/office/word/2010/wordprocessingGroup" xmlns:wpi="http://schemas.microsoft.com/office/word/2010/wordprocessingInk" xmlns:wne="http://schemas.microsoft.com/office/word/2006/wordml" xmlns:wps="http://schemas.microsoft.com/office/word/2010/wordprocessingShape" mc:Ignorable="w14 w15 w16se w16cid w16 w16cex w16sdtdh w16sdtfl w16du wp14">
   <w:body>
     <w:p>
       <w:pPr>
@@ -139,6 +139,9 @@
         <w:jc w:val="center"/>
       </w:pPr>
       <w:r>
+        <w:rPr>
+          <w:noProof/>
+        </w:rPr>
         <w:drawing>
           <wp:inline distT="0" distB="0" distL="0" distR="0" wp14:anchorId="63DAE312" wp14:editId="4DFA7466">
             <wp:extent cx="6098259" cy="5151120"/>
@@ -243,6 +246,9 @@
         <w:jc w:val="center"/>
       </w:pPr>
       <w:r>
+        <w:rPr>
+          <w:noProof/>
+        </w:rPr>
         <w:drawing>
           <wp:inline distT="0" distB="0" distL="0" distR="0" wp14:anchorId="359FD8E5" wp14:editId="5B4C9432">
             <wp:extent cx="6088212" cy="5158740"/>
@@ -460,8 +466,6 @@
       </w:r>
       <w:r>
         <w:br/>
-      </w:r>
-      <w:r>
         <w:t>Zależność wyniku od ustawienia parametru dla różnych funkcji, wymiarowości i ziaren losowych</w:t>
       </w:r>
     </w:p>
@@ -563,8 +567,6 @@
       </w:r>
       <w:r>
         <w:br/>
-      </w:r>
-      <w:r>
         <w:t>Zależność wyniku od ustawienia parametru dla różnych funkcji, wymiarowości i ziaren losowych</w:t>
       </w:r>
     </w:p>
@@ -642,8 +644,6 @@
       </w:r>
       <w:r>
         <w:br/>
-      </w:r>
-      <w:r>
         <w:t>Zależność wyniku od ustawienia parametru dla różnych funkcji, wymiarowości i ziaren losowych</w:t>
       </w:r>
     </w:p>
@@ -730,8 +730,6 @@
       </w:r>
       <w:r>
         <w:br/>
-      </w:r>
-      <w:r>
         <w:t>Zależność wyniku od ustawienia parametru dla różnych funkcji, wymiarowości i ziaren losowych</w:t>
       </w:r>
     </w:p>
@@ -1328,10 +1326,10 @@
           <w:noProof/>
         </w:rPr>
         <w:drawing>
-          <wp:inline distT="0" distB="0" distL="0" distR="0" wp14:anchorId="55B3A374" wp14:editId="4BFE05C5">
-            <wp:extent cx="5760720" cy="3286125"/>
-            <wp:effectExtent l="0" t="0" r="0" b="9525"/>
-            <wp:docPr id="560598459" name="Obraz 16"/>
+          <wp:inline distT="0" distB="0" distL="0" distR="0" wp14:anchorId="04A82514" wp14:editId="6ADFB741">
+            <wp:extent cx="5760720" cy="3291205"/>
+            <wp:effectExtent l="0" t="0" r="0" b="4445"/>
+            <wp:docPr id="2052139009" name="Obraz 1"/>
             <wp:cNvGraphicFramePr>
               <a:graphicFrameLocks xmlns:a="http://schemas.openxmlformats.org/drawingml/2006/main" noChangeAspect="1"/>
             </wp:cNvGraphicFramePr>
@@ -1339,7 +1337,7 @@
               <a:graphicData uri="http://schemas.openxmlformats.org/drawingml/2006/picture">
                 <pic:pic xmlns:pic="http://schemas.openxmlformats.org/drawingml/2006/picture">
                   <pic:nvPicPr>
-                    <pic:cNvPr id="0" name="Picture 20"/>
+                    <pic:cNvPr id="0" name="Picture 1"/>
                     <pic:cNvPicPr>
                       <a:picLocks noChangeAspect="1" noChangeArrowheads="1"/>
                     </pic:cNvPicPr>
@@ -1360,7 +1358,7 @@
                   <pic:spPr bwMode="auto">
                     <a:xfrm>
                       <a:off x="0" y="0"/>
-                      <a:ext cx="5760720" cy="3286125"/>
+                      <a:ext cx="5760720" cy="3291205"/>
                     </a:xfrm>
                     <a:prstGeom prst="rect">
                       <a:avLst/>
@@ -2731,7 +2729,7 @@
 </file>
 
 <file path=word/numbering.xml><?xml version="1.0" encoding="utf-8"?>
-<w:numbering xmlns:wpc="http://schemas.microsoft.com/office/word/2010/wordprocessingCanvas" xmlns:cx="http://schemas.microsoft.com/office/drawing/2014/chartex" xmlns:cx1="http://schemas.microsoft.com/office/drawing/2015/9/8/chartex" xmlns:cx2="http://schemas.microsoft.com/office/drawing/2015/10/21/chartex" xmlns:cx3="http://schemas.microsoft.com/office/drawing/2016/5/9/chartex" xmlns:cx4="http://schemas.microsoft.com/office/drawing/2016/5/10/chartex" xmlns:cx5="http://schemas.microsoft.com/office/drawing/2016/5/11/chartex" xmlns:cx6="http://schemas.microsoft.com/office/drawing/2016/5/12/chartex" xmlns:cx7="http://schemas.microsoft.com/office/drawing/2016/5/13/chartex" xmlns:cx8="http://schemas.microsoft.com/office/drawing/2016/5/14/chartex" xmlns:mc="http://schemas.openxmlformats.org/markup-compatibility/2006" xmlns:aink="http://schemas.microsoft.com/office/drawing/2016/ink" xmlns:am3d="http://schemas.microsoft.com/office/drawing/2017/model3d" xmlns:o="urn:schemas-microsoft-com:office:office" xmlns:oel="http://schemas.microsoft.com/office/2019/extlst" xmlns:r="http://schemas.openxmlformats.org/officeDocument/2006/relationships" xmlns:m="http://schemas.openxmlformats.org/officeDocument/2006/math" xmlns:v="urn:schemas-microsoft-com:vml" xmlns:wp14="http://schemas.microsoft.com/office/word/2010/wordprocessingDrawing" xmlns:wp="http://schemas.openxmlformats.org/drawingml/2006/wordprocessingDrawing" xmlns:w10="urn:schemas-microsoft-com:office:word" xmlns:w="http://schemas.openxmlformats.org/wordprocessingml/2006/main" xmlns:w14="http://schemas.microsoft.com/office/word/2010/wordml" xmlns:w15="http://schemas.microsoft.com/office/word/2012/wordml" xmlns:w16cex="http://schemas.microsoft.com/office/word/2018/wordml/cex" xmlns:w16cid="http://schemas.microsoft.com/office/word/2016/wordml/cid" xmlns:w16="http://schemas.microsoft.com/office/word/2018/wordml" xmlns:w16du="http://schemas.microsoft.com/office/word/2023/wordml/word16du" xmlns:w16sdtdh="http://schemas.microsoft.com/office/word/2020/wordml/sdtdatahash" xmlns:w16se="http://schemas.microsoft.com/office/word/2015/wordml/symex" xmlns:wpg="http://schemas.microsoft.com/office/word/2010/wordprocessingGroup" xmlns:wpi="http://schemas.microsoft.com/office/word/2010/wordprocessingInk" xmlns:wne="http://schemas.microsoft.com/office/word/2006/wordml" xmlns:wps="http://schemas.microsoft.com/office/word/2010/wordprocessingShape" mc:Ignorable="w14 w15 w16se w16cid w16 w16cex w16sdtdh w16du wp14">
+<w:numbering xmlns:wpc="http://schemas.microsoft.com/office/word/2010/wordprocessingCanvas" xmlns:cx="http://schemas.microsoft.com/office/drawing/2014/chartex" xmlns:cx1="http://schemas.microsoft.com/office/drawing/2015/9/8/chartex" xmlns:cx2="http://schemas.microsoft.com/office/drawing/2015/10/21/chartex" xmlns:cx3="http://schemas.microsoft.com/office/drawing/2016/5/9/chartex" xmlns:cx4="http://schemas.microsoft.com/office/drawing/2016/5/10/chartex" xmlns:cx5="http://schemas.microsoft.com/office/drawing/2016/5/11/chartex" xmlns:cx6="http://schemas.microsoft.com/office/drawing/2016/5/12/chartex" xmlns:cx7="http://schemas.microsoft.com/office/drawing/2016/5/13/chartex" xmlns:cx8="http://schemas.microsoft.com/office/drawing/2016/5/14/chartex" xmlns:mc="http://schemas.openxmlformats.org/markup-compatibility/2006" xmlns:aink="http://schemas.microsoft.com/office/drawing/2016/ink" xmlns:am3d="http://schemas.microsoft.com/office/drawing/2017/model3d" xmlns:o="urn:schemas-microsoft-com:office:office" xmlns:oel="http://schemas.microsoft.com/office/2019/extlst" xmlns:r="http://schemas.openxmlformats.org/officeDocument/2006/relationships" xmlns:m="http://schemas.openxmlformats.org/officeDocument/2006/math" xmlns:v="urn:schemas-microsoft-com:vml" xmlns:wp14="http://schemas.microsoft.com/office/word/2010/wordprocessingDrawing" xmlns:wp="http://schemas.openxmlformats.org/drawingml/2006/wordprocessingDrawing" xmlns:w10="urn:schemas-microsoft-com:office:word" xmlns:w="http://schemas.openxmlformats.org/wordprocessingml/2006/main" xmlns:w14="http://schemas.microsoft.com/office/word/2010/wordml" xmlns:w15="http://schemas.microsoft.com/office/word/2012/wordml" xmlns:w16cex="http://schemas.microsoft.com/office/word/2018/wordml/cex" xmlns:w16cid="http://schemas.microsoft.com/office/word/2016/wordml/cid" xmlns:w16="http://schemas.microsoft.com/office/word/2018/wordml" xmlns:w16du="http://schemas.microsoft.com/office/word/2023/wordml/word16du" xmlns:w16sdtdh="http://schemas.microsoft.com/office/word/2020/wordml/sdtdatahash" xmlns:w16sdtfl="http://schemas.microsoft.com/office/word/2024/wordml/sdtformatlock" xmlns:w16se="http://schemas.microsoft.com/office/word/2015/wordml/symex" xmlns:wpg="http://schemas.microsoft.com/office/word/2010/wordprocessingGroup" xmlns:wpi="http://schemas.microsoft.com/office/word/2010/wordprocessingInk" xmlns:wne="http://schemas.microsoft.com/office/word/2006/wordml" xmlns:wps="http://schemas.microsoft.com/office/word/2010/wordprocessingShape" mc:Ignorable="w14 w15 w16se w16cid w16 w16cex w16sdtdh w16sdtfl w16du wp14">
   <w:abstractNum w:abstractNumId="0" w15:restartNumberingAfterBreak="0">
     <w:nsid w:val="08792ADA"/>
     <w:multiLevelType w:val="multilevel"/>
@@ -3182,7 +3180,7 @@
 </file>
 
 <file path=word/styles.xml><?xml version="1.0" encoding="utf-8"?>
-<w:styles xmlns:mc="http://schemas.openxmlformats.org/markup-compatibility/2006" xmlns:r="http://schemas.openxmlformats.org/officeDocument/2006/relationships" xmlns:w="http://schemas.openxmlformats.org/wordprocessingml/2006/main" xmlns:w14="http://schemas.microsoft.com/office/word/2010/wordml" xmlns:w15="http://schemas.microsoft.com/office/word/2012/wordml" xmlns:w16cex="http://schemas.microsoft.com/office/word/2018/wordml/cex" xmlns:w16cid="http://schemas.microsoft.com/office/word/2016/wordml/cid" xmlns:w16="http://schemas.microsoft.com/office/word/2018/wordml" xmlns:w16du="http://schemas.microsoft.com/office/word/2023/wordml/word16du" xmlns:w16sdtdh="http://schemas.microsoft.com/office/word/2020/wordml/sdtdatahash" xmlns:w16se="http://schemas.microsoft.com/office/word/2015/wordml/symex" mc:Ignorable="w14 w15 w16se w16cid w16 w16cex w16sdtdh w16du">
+<w:styles xmlns:mc="http://schemas.openxmlformats.org/markup-compatibility/2006" xmlns:r="http://schemas.openxmlformats.org/officeDocument/2006/relationships" xmlns:w="http://schemas.openxmlformats.org/wordprocessingml/2006/main" xmlns:w14="http://schemas.microsoft.com/office/word/2010/wordml" xmlns:w15="http://schemas.microsoft.com/office/word/2012/wordml" xmlns:w16cex="http://schemas.microsoft.com/office/word/2018/wordml/cex" xmlns:w16cid="http://schemas.microsoft.com/office/word/2016/wordml/cid" xmlns:w16="http://schemas.microsoft.com/office/word/2018/wordml" xmlns:w16du="http://schemas.microsoft.com/office/word/2023/wordml/word16du" xmlns:w16sdtdh="http://schemas.microsoft.com/office/word/2020/wordml/sdtdatahash" xmlns:w16sdtfl="http://schemas.microsoft.com/office/word/2024/wordml/sdtformatlock" xmlns:w16se="http://schemas.microsoft.com/office/word/2015/wordml/symex" mc:Ignorable="w14 w15 w16se w16cid w16 w16cex w16sdtdh w16sdtfl w16du">
   <w:docDefaults>
     <w:rPrDefault>
       <w:rPr>
@@ -3821,6 +3819,7 @@
   <w:style w:type="character" w:default="1" w:styleId="Domylnaczcionkaakapitu">
     <w:name w:val="Default Paragraph Font"/>
     <w:uiPriority w:val="1"/>
+    <w:semiHidden/>
     <w:unhideWhenUsed/>
   </w:style>
   <w:style w:type="table" w:default="1" w:styleId="Standardowy">

</xml_diff>